<commit_message>
updated  images and added full name logo
</commit_message>
<xml_diff>
--- a/word/JavaScript notes.docx
+++ b/word/JavaScript notes.docx
@@ -56,9 +56,9 @@
         <w:tblLook w:val="04A0" w:firstRow="1" w:lastRow="0" w:firstColumn="1" w:lastColumn="0" w:noHBand="0" w:noVBand="1"/>
       </w:tblPr>
       <w:tblGrid>
-        <w:gridCol w:w="3546"/>
-        <w:gridCol w:w="2338"/>
-        <w:gridCol w:w="3476"/>
+        <w:gridCol w:w="3319"/>
+        <w:gridCol w:w="2387"/>
+        <w:gridCol w:w="3654"/>
       </w:tblGrid>
       <w:tr>
         <w:trPr>
@@ -565,7 +565,6 @@
     </w:p>
     <w:p>
       <w:r>
-        <w:lastRenderedPageBreak/>
         <w:t>Summary of Code</w:t>
       </w:r>
     </w:p>
@@ -938,7 +937,6 @@
           <w:b/>
           <w:bCs/>
         </w:rPr>
-        <w:lastRenderedPageBreak/>
         <w:t>1. Which is an Array, Function, or Fat Arrow Function?</w:t>
       </w:r>
     </w:p>
@@ -955,9 +953,9 @@
         <w:tblLook w:val="04A0" w:firstRow="1" w:lastRow="0" w:firstColumn="1" w:lastColumn="0" w:noHBand="0" w:noVBand="1"/>
       </w:tblPr>
       <w:tblGrid>
-        <w:gridCol w:w="3271"/>
-        <w:gridCol w:w="2059"/>
-        <w:gridCol w:w="4030"/>
+        <w:gridCol w:w="3067"/>
+        <w:gridCol w:w="2035"/>
+        <w:gridCol w:w="4258"/>
       </w:tblGrid>
       <w:tr>
         <w:trPr>
@@ -1617,7 +1615,6 @@
     </w:p>
     <w:p>
       <w:r>
-        <w:lastRenderedPageBreak/>
         <w:pict w14:anchorId="47DD6ADD">
           <v:rect id="_x0000_i1028" style="width:0;height:1.5pt" o:hralign="center" o:hrstd="t" o:hr="t" fillcolor="#a0a0a0" stroked="f"/>
         </w:pict>
@@ -2226,7 +2223,6 @@
           <w:b/>
           <w:bCs/>
         </w:rPr>
-        <w:lastRenderedPageBreak/>
         <w:t>window: refers to the global browser window object.</w:t>
       </w:r>
     </w:p>
@@ -2564,9 +2560,9 @@
         <w:tblLook w:val="04A0" w:firstRow="1" w:lastRow="0" w:firstColumn="1" w:lastColumn="0" w:noHBand="0" w:noVBand="1"/>
       </w:tblPr>
       <w:tblGrid>
-        <w:gridCol w:w="3084"/>
-        <w:gridCol w:w="1935"/>
-        <w:gridCol w:w="4284"/>
+        <w:gridCol w:w="2899"/>
+        <w:gridCol w:w="1855"/>
+        <w:gridCol w:w="4120"/>
       </w:tblGrid>
       <w:tr>
         <w:trPr>

</xml_diff>